<commit_message>
log and fix text label bug
</commit_message>
<xml_diff>
--- a/TestCaseExecution/Bugs&EnhancementsReport.docx
+++ b/TestCaseExecution/Bugs&EnhancementsReport.docx
@@ -1,6 +1,6 @@
 
 <file path=word/document.xml><?xml version="1.0" encoding="utf-8"?>
-<w:document xmlns:wpc="http://schemas.microsoft.com/office/word/2010/wordprocessingCanvas" xmlns:cx="http://schemas.microsoft.com/office/drawing/2014/chartex" xmlns:cx1="http://schemas.microsoft.com/office/drawing/2015/9/8/chartex" xmlns:cx2="http://schemas.microsoft.com/office/drawing/2015/10/21/chartex" xmlns:cx3="http://schemas.microsoft.com/office/drawing/2016/5/9/chartex" xmlns:cx4="http://schemas.microsoft.com/office/drawing/2016/5/10/chartex" xmlns:cx5="http://schemas.microsoft.com/office/drawing/2016/5/11/chartex" xmlns:cx6="http://schemas.microsoft.com/office/drawing/2016/5/12/chartex" xmlns:cx7="http://schemas.microsoft.com/office/drawing/2016/5/13/chartex" xmlns:cx8="http://schemas.microsoft.com/office/drawing/2016/5/14/chartex" xmlns:mc="http://schemas.openxmlformats.org/markup-compatibility/2006" xmlns:o="urn:schemas-microsoft-com:office:office" xmlns:r="http://schemas.openxmlformats.org/officeDocument/2006/relationships" xmlns:m="http://schemas.openxmlformats.org/officeDocument/2006/math" xmlns:v="urn:schemas-microsoft-com:vml" xmlns:wp14="http://schemas.microsoft.com/office/word/2010/wordprocessingDrawing" xmlns:wp="http://schemas.openxmlformats.org/drawingml/2006/wordprocessingDrawing" xmlns:w10="urn:schemas-microsoft-com:office:word" xmlns:w="http://schemas.openxmlformats.org/wordprocessingml/2006/main" xmlns:w14="http://schemas.microsoft.com/office/word/2010/wordml" xmlns:w15="http://schemas.microsoft.com/office/word/2012/wordml" xmlns:w16se="http://schemas.microsoft.com/office/word/2015/wordml/symex" xmlns:wpg="http://schemas.microsoft.com/office/word/2010/wordprocessingGroup" xmlns:wpi="http://schemas.microsoft.com/office/word/2010/wordprocessingInk" xmlns:wne="http://schemas.microsoft.com/office/word/2006/wordml" xmlns:wps="http://schemas.microsoft.com/office/word/2010/wordprocessingShape" mc:Ignorable="w14 w15 w16se wp14">
+<w:document xmlns:wpc="http://schemas.microsoft.com/office/word/2010/wordprocessingCanvas" xmlns:mo="http://schemas.microsoft.com/office/mac/office/2008/main" xmlns:mc="http://schemas.openxmlformats.org/markup-compatibility/2006" xmlns:mv="urn:schemas-microsoft-com:mac:vml" xmlns:o="urn:schemas-microsoft-com:office:office" xmlns:r="http://schemas.openxmlformats.org/officeDocument/2006/relationships" xmlns:m="http://schemas.openxmlformats.org/officeDocument/2006/math" xmlns:v="urn:schemas-microsoft-com:vml" xmlns:wp14="http://schemas.microsoft.com/office/word/2010/wordprocessingDrawing" xmlns:wp="http://schemas.openxmlformats.org/drawingml/2006/wordprocessingDrawing" xmlns:w10="urn:schemas-microsoft-com:office:word" xmlns:w="http://schemas.openxmlformats.org/wordprocessingml/2006/main" xmlns:w14="http://schemas.microsoft.com/office/word/2010/wordml" xmlns:w15="http://schemas.microsoft.com/office/word/2012/wordml" xmlns:wpg="http://schemas.microsoft.com/office/word/2010/wordprocessingGroup" xmlns:wpi="http://schemas.microsoft.com/office/word/2010/wordprocessingInk" xmlns:wne="http://schemas.microsoft.com/office/word/2006/wordml" xmlns:wps="http://schemas.microsoft.com/office/word/2010/wordprocessingShape" mc:Ignorable="w14 w15 wp14">
   <w:background w:color="FFFFFF"/>
   <w:body>
     <w:p>
@@ -8,8 +8,6 @@
         <w:pStyle w:val="Normal1"/>
         <w:jc w:val="center"/>
       </w:pPr>
-      <w:bookmarkStart w:id="0" w:name="_GoBack"/>
-      <w:bookmarkEnd w:id="0"/>
     </w:p>
     <w:p>
       <w:pPr>
@@ -287,6 +285,8 @@
         <w:pStyle w:val="Normal1"/>
         <w:jc w:val="center"/>
       </w:pPr>
+      <w:bookmarkStart w:id="0" w:name="_GoBack"/>
+      <w:bookmarkEnd w:id="0"/>
     </w:p>
     <w:p>
       <w:pPr>
@@ -337,11 +337,11 @@
         <w:tblLook w:val="04A0" w:firstRow="1" w:lastRow="0" w:firstColumn="1" w:lastColumn="0" w:noHBand="0" w:noVBand="1"/>
       </w:tblPr>
       <w:tblGrid>
-        <w:gridCol w:w="2268"/>
-        <w:gridCol w:w="5490"/>
-        <w:gridCol w:w="1620"/>
-        <w:gridCol w:w="2063"/>
-        <w:gridCol w:w="2347"/>
+        <w:gridCol w:w="2240"/>
+        <w:gridCol w:w="5365"/>
+        <w:gridCol w:w="1603"/>
+        <w:gridCol w:w="2041"/>
+        <w:gridCol w:w="2313"/>
       </w:tblGrid>
       <w:tr>
         <w:tc>
@@ -478,6 +478,12 @@
                 <w:b/>
               </w:rPr>
             </w:pPr>
+            <w:r>
+              <w:t>Displayed function label is cu</w:t>
+            </w:r>
+            <w:r>
+              <w:t>t off</w:t>
+            </w:r>
           </w:p>
         </w:tc>
         <w:tc>
@@ -492,6 +498,12 @@
                 <w:b/>
               </w:rPr>
             </w:pPr>
+            <w:r>
+              <w:rPr>
+                <w:b/>
+              </w:rPr>
+              <w:t>3 (low)</w:t>
+            </w:r>
           </w:p>
         </w:tc>
         <w:tc>
@@ -506,6 +518,12 @@
                 <w:b/>
               </w:rPr>
             </w:pPr>
+            <w:r>
+              <w:rPr>
+                <w:b/>
+              </w:rPr>
+              <w:t>04/28/2017</w:t>
+            </w:r>
           </w:p>
         </w:tc>
         <w:tc>
@@ -520,6 +538,12 @@
                 <w:b/>
               </w:rPr>
             </w:pPr>
+            <w:r>
+              <w:rPr>
+                <w:b/>
+              </w:rPr>
+              <w:t>Connor</w:t>
+            </w:r>
           </w:p>
         </w:tc>
       </w:tr>
@@ -547,6 +571,9 @@
             <w:pPr>
               <w:pStyle w:val="Normal1"/>
             </w:pPr>
+            <w:r>
+              <w:t>On all three visualization types, the label to the left of the function input is cut off</w:t>
+            </w:r>
           </w:p>
         </w:tc>
       </w:tr>
@@ -580,6 +607,9 @@
             <w:pPr>
               <w:pStyle w:val="Normal1"/>
             </w:pPr>
+            <w:r>
+              <w:t>The label should be long enough to show the entire text content</w:t>
+            </w:r>
           </w:p>
         </w:tc>
       </w:tr>
@@ -607,6 +637,9 @@
             <w:pPr>
               <w:pStyle w:val="Normal1"/>
             </w:pPr>
+            <w:r>
+              <w:t xml:space="preserve">Display label was too narrow to show full text, input field was too far to the left </w:t>
+            </w:r>
           </w:p>
         </w:tc>
       </w:tr>
@@ -634,6 +667,9 @@
             <w:pPr>
               <w:pStyle w:val="Normal1"/>
             </w:pPr>
+            <w:r>
+              <w:t>Increase the width of the text label, and move the input field to the right</w:t>
+            </w:r>
           </w:p>
         </w:tc>
       </w:tr>
@@ -1215,11 +1251,11 @@
         <w:tblLook w:val="04A0" w:firstRow="1" w:lastRow="0" w:firstColumn="1" w:lastColumn="0" w:noHBand="0" w:noVBand="1"/>
       </w:tblPr>
       <w:tblGrid>
-        <w:gridCol w:w="2268"/>
-        <w:gridCol w:w="5490"/>
-        <w:gridCol w:w="1620"/>
-        <w:gridCol w:w="2063"/>
-        <w:gridCol w:w="2347"/>
+        <w:gridCol w:w="2240"/>
+        <w:gridCol w:w="5373"/>
+        <w:gridCol w:w="1602"/>
+        <w:gridCol w:w="2036"/>
+        <w:gridCol w:w="2311"/>
       </w:tblGrid>
       <w:tr>
         <w:tc>
@@ -2097,12 +2133,12 @@
         <w:tblLook w:val="04A0" w:firstRow="1" w:lastRow="0" w:firstColumn="1" w:lastColumn="0" w:noHBand="0" w:noVBand="1"/>
       </w:tblPr>
       <w:tblGrid>
-        <w:gridCol w:w="1899"/>
-        <w:gridCol w:w="3181"/>
-        <w:gridCol w:w="1627"/>
-        <w:gridCol w:w="3134"/>
-        <w:gridCol w:w="2076"/>
-        <w:gridCol w:w="1871"/>
+        <w:gridCol w:w="1860"/>
+        <w:gridCol w:w="3108"/>
+        <w:gridCol w:w="1609"/>
+        <w:gridCol w:w="3095"/>
+        <w:gridCol w:w="2047"/>
+        <w:gridCol w:w="1843"/>
       </w:tblGrid>
       <w:tr>
         <w:tc>
@@ -2614,7 +2650,7 @@
 </file>
 
 <file path=word/styles.xml><?xml version="1.0" encoding="utf-8"?>
-<w:styles xmlns:mc="http://schemas.openxmlformats.org/markup-compatibility/2006" xmlns:r="http://schemas.openxmlformats.org/officeDocument/2006/relationships" xmlns:w="http://schemas.openxmlformats.org/wordprocessingml/2006/main" xmlns:w14="http://schemas.microsoft.com/office/word/2010/wordml" xmlns:w15="http://schemas.microsoft.com/office/word/2012/wordml" xmlns:w16se="http://schemas.microsoft.com/office/word/2015/wordml/symex" mc:Ignorable="w14 w15 w16se">
+<w:styles xmlns:mc="http://schemas.openxmlformats.org/markup-compatibility/2006" xmlns:r="http://schemas.openxmlformats.org/officeDocument/2006/relationships" xmlns:w="http://schemas.openxmlformats.org/wordprocessingml/2006/main" xmlns:w14="http://schemas.microsoft.com/office/word/2010/wordml" xmlns:w15="http://schemas.microsoft.com/office/word/2012/wordml" mc:Ignorable="w14 w15">
   <w:docDefaults>
     <w:rPrDefault>
       <w:rPr>
@@ -2631,7 +2667,7 @@
       </w:pPr>
     </w:pPrDefault>
   </w:docDefaults>
-  <w:latentStyles w:defLockedState="0" w:defUIPriority="99" w:defSemiHidden="0" w:defUnhideWhenUsed="0" w:defQFormat="0" w:count="374">
+  <w:latentStyles w:defLockedState="0" w:defUIPriority="99" w:defSemiHidden="0" w:defUnhideWhenUsed="0" w:defQFormat="0" w:count="382">
     <w:lsdException w:name="Normal" w:uiPriority="0" w:qFormat="1"/>
     <w:lsdException w:name="heading 1" w:uiPriority="9" w:qFormat="1"/>
     <w:lsdException w:name="heading 2" w:semiHidden="1" w:uiPriority="9" w:unhideWhenUsed="1" w:qFormat="1"/>
@@ -2786,7 +2822,7 @@
     <w:lsdException w:name="Table Web 2" w:semiHidden="1" w:unhideWhenUsed="1"/>
     <w:lsdException w:name="Table Web 3" w:semiHidden="1" w:unhideWhenUsed="1"/>
     <w:lsdException w:name="Balloon Text" w:semiHidden="1" w:unhideWhenUsed="1"/>
-    <w:lsdException w:name="Table Grid" w:semiHidden="1" w:uiPriority="59" w:unhideWhenUsed="1"/>
+    <w:lsdException w:name="Table Grid" w:uiPriority="59"/>
     <w:lsdException w:name="Table Theme" w:semiHidden="1" w:unhideWhenUsed="1"/>
     <w:lsdException w:name="Placeholder Text" w:semiHidden="1"/>
     <w:lsdException w:name="No Spacing" w:uiPriority="1" w:qFormat="1"/>
@@ -3005,7 +3041,6 @@
     <w:lsdException w:name="List Table 7 Colorful Accent 6" w:uiPriority="52"/>
     <w:lsdException w:name="Mention" w:semiHidden="1" w:unhideWhenUsed="1"/>
     <w:lsdException w:name="Smart Hyperlink" w:semiHidden="1" w:unhideWhenUsed="1"/>
-    <w:lsdException w:name="Hashtag" w:semiHidden="1" w:unhideWhenUsed="1"/>
   </w:latentStyles>
   <w:style w:type="paragraph" w:default="1" w:styleId="Normal">
     <w:name w:val="Normal"/>
@@ -3196,6 +3231,7 @@
     <w:uiPriority w:val="59"/>
     <w:rsid w:val="005F112D"/>
     <w:tblPr>
+      <w:tblInd w:w="0" w:type="dxa"/>
       <w:tblBorders>
         <w:top w:val="single" w:sz="4" w:space="0" w:color="000000" w:themeColor="text1"/>
         <w:left w:val="single" w:sz="4" w:space="0" w:color="000000" w:themeColor="text1"/>
@@ -3204,6 +3240,12 @@
         <w:insideH w:val="single" w:sz="4" w:space="0" w:color="000000" w:themeColor="text1"/>
         <w:insideV w:val="single" w:sz="4" w:space="0" w:color="000000" w:themeColor="text1"/>
       </w:tblBorders>
+      <w:tblCellMar>
+        <w:top w:w="0" w:type="dxa"/>
+        <w:left w:w="108" w:type="dxa"/>
+        <w:bottom w:w="0" w:type="dxa"/>
+        <w:right w:w="108" w:type="dxa"/>
+      </w:tblCellMar>
     </w:tblPr>
   </w:style>
 </w:styles>

</xml_diff>

<commit_message>
log and fix range label bug
</commit_message>
<xml_diff>
--- a/TestCaseExecution/Bugs&EnhancementsReport.docx
+++ b/TestCaseExecution/Bugs&EnhancementsReport.docx
@@ -285,8 +285,6 @@
         <w:pStyle w:val="Normal1"/>
         <w:jc w:val="center"/>
       </w:pPr>
-      <w:bookmarkStart w:id="0" w:name="_GoBack"/>
-      <w:bookmarkEnd w:id="0"/>
     </w:p>
     <w:p>
       <w:pPr>
@@ -698,6 +696,9 @@
         </w:tc>
       </w:tr>
       <w:tr>
+        <w:trPr>
+          <w:trHeight w:val="305"/>
+        </w:trPr>
         <w:tc>
           <w:tcPr>
             <w:tcW w:w="2268" w:type="dxa"/>
@@ -730,6 +731,9 @@
                 <w:b/>
               </w:rPr>
             </w:pPr>
+            <w:r>
+              <w:t>Display range label is cut off</w:t>
+            </w:r>
           </w:p>
         </w:tc>
         <w:tc>
@@ -744,6 +748,12 @@
                 <w:b/>
               </w:rPr>
             </w:pPr>
+            <w:r>
+              <w:rPr>
+                <w:b/>
+              </w:rPr>
+              <w:t>3 (low)</w:t>
+            </w:r>
           </w:p>
         </w:tc>
         <w:tc>
@@ -758,6 +768,12 @@
                 <w:b/>
               </w:rPr>
             </w:pPr>
+            <w:r>
+              <w:rPr>
+                <w:b/>
+              </w:rPr>
+              <w:t>04/28/2017</w:t>
+            </w:r>
           </w:p>
         </w:tc>
         <w:tc>
@@ -772,6 +788,12 @@
                 <w:b/>
               </w:rPr>
             </w:pPr>
+            <w:r>
+              <w:rPr>
+                <w:b/>
+              </w:rPr>
+              <w:t>Connor</w:t>
+            </w:r>
           </w:p>
         </w:tc>
       </w:tr>
@@ -799,6 +821,9 @@
             <w:pPr>
               <w:pStyle w:val="Normal1"/>
             </w:pPr>
+            <w:r>
+              <w:t>Display range label is cut off on the side of the of the visualizer panel</w:t>
+            </w:r>
           </w:p>
         </w:tc>
       </w:tr>
@@ -829,8 +854,21 @@
             <w:pPr>
               <w:pStyle w:val="Normal1"/>
             </w:pPr>
-          </w:p>
-        </w:tc>
+            <w:r>
+              <w:t xml:space="preserve">The text shows </w:t>
+            </w:r>
+            <w:proofErr w:type="gramStart"/>
+            <w:r>
+              <w:t>it’s</w:t>
+            </w:r>
+            <w:proofErr w:type="gramEnd"/>
+            <w:r>
+              <w:t xml:space="preserve"> full content</w:t>
+            </w:r>
+          </w:p>
+        </w:tc>
+        <w:bookmarkStart w:id="0" w:name="_GoBack"/>
+        <w:bookmarkEnd w:id="0"/>
       </w:tr>
       <w:tr>
         <w:tc>
@@ -856,6 +894,9 @@
             <w:pPr>
               <w:pStyle w:val="Normal1"/>
             </w:pPr>
+            <w:r>
+              <w:t>The main panel is too small and does not give enough room for the full text</w:t>
+            </w:r>
           </w:p>
         </w:tc>
       </w:tr>
@@ -883,6 +924,12 @@
             <w:pPr>
               <w:pStyle w:val="Normal1"/>
             </w:pPr>
+            <w:r>
+              <w:t>Make the panel bigger to accommodate for the text’s size</w:t>
+            </w:r>
+            <w:r>
+              <w:t>, make text label wider</w:t>
+            </w:r>
           </w:p>
         </w:tc>
       </w:tr>
@@ -1251,10 +1298,10 @@
         <w:tblLook w:val="04A0" w:firstRow="1" w:lastRow="0" w:firstColumn="1" w:lastColumn="0" w:noHBand="0" w:noVBand="1"/>
       </w:tblPr>
       <w:tblGrid>
-        <w:gridCol w:w="2240"/>
-        <w:gridCol w:w="5373"/>
+        <w:gridCol w:w="2238"/>
+        <w:gridCol w:w="5371"/>
         <w:gridCol w:w="1602"/>
-        <w:gridCol w:w="2036"/>
+        <w:gridCol w:w="2040"/>
         <w:gridCol w:w="2311"/>
       </w:tblGrid>
       <w:tr>
@@ -1398,6 +1445,12 @@
                 <w:b/>
               </w:rPr>
             </w:pPr>
+            <w:r>
+              <w:rPr>
+                <w:b/>
+              </w:rPr>
+              <w:t>Position indicator not needed for Cartesian 3D</w:t>
+            </w:r>
           </w:p>
         </w:tc>
         <w:tc>
@@ -1412,6 +1465,12 @@
                 <w:b/>
               </w:rPr>
             </w:pPr>
+            <w:r>
+              <w:rPr>
+                <w:b/>
+              </w:rPr>
+              <w:t>2</w:t>
+            </w:r>
           </w:p>
         </w:tc>
         <w:tc>
@@ -1426,6 +1485,12 @@
                 <w:b/>
               </w:rPr>
             </w:pPr>
+            <w:r>
+              <w:rPr>
+                <w:b/>
+              </w:rPr>
+              <w:t>04/28/2017</w:t>
+            </w:r>
           </w:p>
         </w:tc>
         <w:tc>
@@ -1440,6 +1505,12 @@
                 <w:b/>
               </w:rPr>
             </w:pPr>
+            <w:r>
+              <w:rPr>
+                <w:b/>
+              </w:rPr>
+              <w:t>Connor</w:t>
+            </w:r>
           </w:p>
         </w:tc>
       </w:tr>
@@ -1467,6 +1538,17 @@
             <w:pPr>
               <w:pStyle w:val="Normal1"/>
             </w:pPr>
+            <w:r>
+              <w:t xml:space="preserve">The position indicator is not needed for the Cartesian 3D view (it is blank </w:t>
+            </w:r>
+            <w:proofErr w:type="gramStart"/>
+            <w:r>
+              <w:t>at the moment</w:t>
+            </w:r>
+            <w:proofErr w:type="gramEnd"/>
+            <w:r>
+              <w:t xml:space="preserve"> in this view)</w:t>
+            </w:r>
           </w:p>
         </w:tc>
       </w:tr>
@@ -1494,6 +1576,9 @@
             <w:pPr>
               <w:pStyle w:val="Normal1"/>
             </w:pPr>
+            <w:r>
+              <w:t>Position indicator is hidden in this view to not confuse the user</w:t>
+            </w:r>
           </w:p>
         </w:tc>
       </w:tr>
@@ -1521,10 +1606,16 @@
             <w:pPr>
               <w:pStyle w:val="Normal1"/>
             </w:pPr>
-          </w:p>
-        </w:tc>
-      </w:tr>
-      <w:tr>
+            <w:r>
+              <w:t>Position indicator was left in place for this view even though it does nothing</w:t>
+            </w:r>
+          </w:p>
+        </w:tc>
+      </w:tr>
+      <w:tr>
+        <w:trPr>
+          <w:trHeight w:val="296"/>
+        </w:trPr>
         <w:tc>
           <w:tcPr>
             <w:tcW w:w="2268" w:type="dxa"/>
@@ -1548,6 +1639,9 @@
             <w:pPr>
               <w:pStyle w:val="Normal1"/>
             </w:pPr>
+            <w:r>
+              <w:t>Hide the position indicator in Cartesian 3D view</w:t>
+            </w:r>
           </w:p>
         </w:tc>
       </w:tr>

</xml_diff>

<commit_message>
log/fix Integral panel range text label
</commit_message>
<xml_diff>
--- a/TestCaseExecution/Bugs&EnhancementsReport.docx
+++ b/TestCaseExecution/Bugs&EnhancementsReport.docx
@@ -855,20 +855,10 @@
               <w:pStyle w:val="Normal1"/>
             </w:pPr>
             <w:r>
-              <w:t xml:space="preserve">The text shows </w:t>
-            </w:r>
-            <w:proofErr w:type="gramStart"/>
-            <w:r>
-              <w:t>it’s</w:t>
-            </w:r>
-            <w:proofErr w:type="gramEnd"/>
-            <w:r>
-              <w:t xml:space="preserve"> full content</w:t>
-            </w:r>
-          </w:p>
-        </w:tc>
-        <w:bookmarkStart w:id="0" w:name="_GoBack"/>
-        <w:bookmarkEnd w:id="0"/>
+              <w:t>The text shows it’s full content</w:t>
+            </w:r>
+          </w:p>
+        </w:tc>
       </w:tr>
       <w:tr>
         <w:tc>
@@ -958,6 +948,9 @@
         </w:tc>
       </w:tr>
       <w:tr>
+        <w:trPr>
+          <w:trHeight w:val="323"/>
+        </w:trPr>
         <w:tc>
           <w:tcPr>
             <w:tcW w:w="2268" w:type="dxa"/>
@@ -986,10 +979,10 @@
           <w:p>
             <w:pPr>
               <w:pStyle w:val="Normal1"/>
-              <w:rPr>
-                <w:b/>
-              </w:rPr>
-            </w:pPr>
+            </w:pPr>
+            <w:r>
+              <w:t>Integral panel label is cut off</w:t>
+            </w:r>
           </w:p>
         </w:tc>
         <w:tc>
@@ -1004,6 +997,12 @@
                 <w:b/>
               </w:rPr>
             </w:pPr>
+            <w:r>
+              <w:rPr>
+                <w:b/>
+              </w:rPr>
+              <w:t>3 (low)</w:t>
+            </w:r>
           </w:p>
         </w:tc>
         <w:tc>
@@ -1018,6 +1017,12 @@
                 <w:b/>
               </w:rPr>
             </w:pPr>
+            <w:r>
+              <w:rPr>
+                <w:b/>
+              </w:rPr>
+              <w:t>04/28/2017</w:t>
+            </w:r>
           </w:p>
         </w:tc>
         <w:tc>
@@ -1032,6 +1037,12 @@
                 <w:b/>
               </w:rPr>
             </w:pPr>
+            <w:r>
+              <w:rPr>
+                <w:b/>
+              </w:rPr>
+              <w:t>Connor</w:t>
+            </w:r>
           </w:p>
         </w:tc>
       </w:tr>
@@ -1059,10 +1070,16 @@
             <w:pPr>
               <w:pStyle w:val="Normal1"/>
             </w:pPr>
-          </w:p>
-        </w:tc>
-      </w:tr>
-      <w:tr>
+            <w:r>
+              <w:t>On the Integral Panel, the display range label is cut off</w:t>
+            </w:r>
+          </w:p>
+        </w:tc>
+      </w:tr>
+      <w:tr>
+        <w:trPr>
+          <w:trHeight w:val="323"/>
+        </w:trPr>
         <w:tc>
           <w:tcPr>
             <w:tcW w:w="2268" w:type="dxa"/>
@@ -1086,6 +1103,9 @@
             <w:pPr>
               <w:pStyle w:val="Normal1"/>
             </w:pPr>
+            <w:r>
+              <w:t>The full content of the text label is shown</w:t>
+            </w:r>
           </w:p>
         </w:tc>
       </w:tr>
@@ -1113,6 +1133,11 @@
             <w:pPr>
               <w:pStyle w:val="Normal1"/>
             </w:pPr>
+            <w:r>
+              <w:t>The test label width is too narrow</w:t>
+            </w:r>
+            <w:bookmarkStart w:id="0" w:name="_GoBack"/>
+            <w:bookmarkEnd w:id="0"/>
           </w:p>
         </w:tc>
       </w:tr>
@@ -1140,6 +1165,9 @@
             <w:pPr>
               <w:pStyle w:val="Normal1"/>
             </w:pPr>
+            <w:r>
+              <w:t xml:space="preserve">Widen the text label’s boundary to show the full text </w:t>
+            </w:r>
           </w:p>
         </w:tc>
       </w:tr>
@@ -1539,15 +1567,7 @@
               <w:pStyle w:val="Normal1"/>
             </w:pPr>
             <w:r>
-              <w:t xml:space="preserve">The position indicator is not needed for the Cartesian 3D view (it is blank </w:t>
-            </w:r>
-            <w:proofErr w:type="gramStart"/>
-            <w:r>
-              <w:t>at the moment</w:t>
-            </w:r>
-            <w:proofErr w:type="gramEnd"/>
-            <w:r>
-              <w:t xml:space="preserve"> in this view)</w:t>
+              <w:t>The position indicator is not needed for the Cartesian 3D view (it is blank at the moment in this view)</w:t>
             </w:r>
           </w:p>
         </w:tc>
@@ -1702,6 +1722,12 @@
                 <w:b/>
               </w:rPr>
             </w:pPr>
+            <w:r>
+              <w:rPr>
+                <w:b/>
+              </w:rPr>
+              <w:t>Enable scrolling to left/right</w:t>
+            </w:r>
           </w:p>
         </w:tc>
         <w:tc>
@@ -1771,6 +1797,9 @@
             <w:pPr>
               <w:pStyle w:val="Normal1"/>
             </w:pPr>
+            <w:r>
+              <w:t xml:space="preserve">Currently, so can scroll in all 4 directions with the arrow keys, but only up and down with a track pad. Since many of our users prefer to use the tack pad to scroll, we would like to enable this functionality </w:t>
+            </w:r>
           </w:p>
         </w:tc>
       </w:tr>
@@ -1801,6 +1830,9 @@
             <w:pPr>
               <w:pStyle w:val="Normal1"/>
             </w:pPr>
+            <w:r>
+              <w:t>Be able to scroll in the graph (left/right) using track pad</w:t>
+            </w:r>
           </w:p>
         </w:tc>
       </w:tr>
@@ -1828,6 +1860,9 @@
             <w:pPr>
               <w:pStyle w:val="Normal1"/>
             </w:pPr>
+            <w:r>
+              <w:t>Track pad is only enabled for up and down scrolling</w:t>
+            </w:r>
           </w:p>
         </w:tc>
       </w:tr>
@@ -1855,6 +1890,9 @@
             <w:pPr>
               <w:pStyle w:val="Normal1"/>
             </w:pPr>
+            <w:r>
+              <w:t xml:space="preserve">Create a listener for track pad scrolling for left and right directions </w:t>
+            </w:r>
           </w:p>
         </w:tc>
       </w:tr>

</xml_diff>